<commit_message>
Project 1 report updated
</commit_message>
<xml_diff>
--- a/Project1/PROJECT 1.docx
+++ b/Project1/PROJECT 1.docx
@@ -287,6 +287,22 @@
         </w:rPr>
         <w:t xml:space="preserve"> - </w:t>
       </w:r>
+      <w:r>
+        <w:rPr>
+          <w:color w:val="434343"/>
+          <w:sz w:val="40"/>
+          <w:szCs w:val="40"/>
+        </w:rPr>
+        <w:t>1004</w:t>
+      </w:r>
+      <w:r>
+        <w:rPr>
+          <w:color w:val="434343"/>
+          <w:sz w:val="40"/>
+          <w:szCs w:val="40"/>
+        </w:rPr>
+        <w:t>54359</w:t>
+      </w:r>
     </w:p>
     <w:p>
       <w:pPr>
@@ -376,43 +392,43 @@
           <w:b/>
           <w:bCs/>
           <w:color w:val="1D2125"/>
+          <w:lang w:val="en-GB"/>
         </w:rPr>
       </w:pPr>
     </w:p>
     <w:sdt>
       <w:sdtPr>
+        <w:rPr>
+          <w:rFonts w:asciiTheme="minorHAnsi" w:eastAsiaTheme="minorEastAsia" w:hAnsiTheme="minorHAnsi" w:cs="Times New Roman"/>
+          <w:color w:val="auto"/>
+          <w:sz w:val="22"/>
+          <w:szCs w:val="22"/>
+        </w:rPr>
         <w:id w:val="-1342931519"/>
         <w:docPartObj>
           <w:docPartGallery w:val="Table of Contents"/>
           <w:docPartUnique/>
         </w:docPartObj>
       </w:sdtPr>
-      <w:sdtEndPr>
-        <w:rPr>
-          <w:rFonts w:asciiTheme="minorHAnsi" w:eastAsiaTheme="minorEastAsia" w:hAnsiTheme="minorHAnsi" w:cs="Times New Roman"/>
-          <w:color w:val="auto"/>
-          <w:sz w:val="22"/>
-          <w:szCs w:val="22"/>
-        </w:rPr>
-      </w:sdtEndPr>
       <w:sdtContent>
         <w:p>
           <w:pPr>
             <w:pStyle w:val="TtuloTDC"/>
+            <w:rPr>
+              <w:lang w:val="en-GB"/>
+            </w:rPr>
           </w:pPr>
           <w:r>
-            <w:t xml:space="preserve">Table of </w:t>
+            <w:rPr>
+              <w:lang w:val="en-GB"/>
+            </w:rPr>
+            <w:t>Table of Contents</w:t>
           </w:r>
-          <w:proofErr w:type="spellStart"/>
-          <w:r>
-            <w:t>Contents</w:t>
-          </w:r>
-          <w:proofErr w:type="spellEnd"/>
         </w:p>
         <w:p>
           <w:pPr>
             <w:rPr>
-              <w:lang w:eastAsia="es-ES"/>
+              <w:lang w:val="en-GB" w:eastAsia="es-ES"/>
             </w:rPr>
           </w:pPr>
         </w:p>
@@ -1234,6 +1250,7 @@
         </w:rPr>
         <w:t xml:space="preserve"> it to get a low dimensional embedding of the image to be then decoded </w:t>
       </w:r>
+      <w:proofErr w:type="gramStart"/>
       <w:r>
         <w:rPr>
           <w:color w:val="1D2125"/>
@@ -1248,6 +1265,7 @@
         </w:rPr>
         <w:t>to</w:t>
       </w:r>
+      <w:proofErr w:type="gramEnd"/>
       <w:r>
         <w:rPr>
           <w:color w:val="1D2125"/>
@@ -1688,7 +1706,23 @@
           <w:color w:val="1D2125"/>
           <w:lang w:val="en-US"/>
         </w:rPr>
-        <w:t>applied noise over the input image, in order to implement a denoising autoencoder</w:t>
+        <w:t xml:space="preserve">applied noise over the input image, </w:t>
+      </w:r>
+      <w:proofErr w:type="gramStart"/>
+      <w:r>
+        <w:rPr>
+          <w:color w:val="1D2125"/>
+          <w:lang w:val="en-US"/>
+        </w:rPr>
+        <w:t>in order to</w:t>
+      </w:r>
+      <w:proofErr w:type="gramEnd"/>
+      <w:r>
+        <w:rPr>
+          <w:color w:val="1D2125"/>
+          <w:lang w:val="en-US"/>
+        </w:rPr>
+        <w:t xml:space="preserve"> implement a denoising autoencoder</w:t>
       </w:r>
       <w:r>
         <w:rPr>
@@ -1820,6 +1854,39 @@
           <w:lang w:val="en-US"/>
         </w:rPr>
         <w:t xml:space="preserve"> Notebook, please access this GitHub repository to see them:</w:t>
+      </w:r>
+      <w:r>
+        <w:rPr>
+          <w:color w:val="1D2125"/>
+          <w:lang w:val="en-US"/>
+        </w:rPr>
+        <w:t xml:space="preserve"> </w:t>
+      </w:r>
+    </w:p>
+    <w:p>
+      <w:pPr>
+        <w:spacing w:beforeAutospacing="1" w:afterAutospacing="1"/>
+        <w:jc w:val="both"/>
+        <w:rPr>
+          <w:color w:val="1D2125"/>
+          <w:lang w:val="en-US"/>
+        </w:rPr>
+      </w:pPr>
+      <w:hyperlink r:id="rId8" w:history="1">
+        <w:r>
+          <w:rPr>
+            <w:rStyle w:val="Hipervnculo"/>
+            <w:lang w:val="en-US"/>
+          </w:rPr>
+          <w:t>https://github.com/PabloGradolph/Neural-Networks/blob/main/Project1/Project1.ipynb</w:t>
+        </w:r>
+      </w:hyperlink>
+      <w:r>
+        <w:rPr>
+          <w:color w:val="1D2125"/>
+          <w:lang w:val="en-US"/>
+        </w:rPr>
+        <w:t xml:space="preserve"> </w:t>
       </w:r>
     </w:p>
     <w:p>
@@ -2168,7 +2235,6 @@
           <w:color w:val="1D2125"/>
           <w:lang w:val="en-US"/>
         </w:rPr>
-        <w:lastRenderedPageBreak/>
         <w:t xml:space="preserve">Comparing </w:t>
       </w:r>
       <w:r>
@@ -3039,7 +3105,6 @@
     <w:p>
       <w:pPr>
         <w:pStyle w:val="HTMLconformatoprevio"/>
-        <w:ind w:left="1068" w:firstLine="708"/>
         <w:jc w:val="both"/>
         <w:rPr>
           <w:rStyle w:val="y2iqfc"/>
@@ -3053,20 +3118,6 @@
     </w:p>
     <w:p>
       <w:pPr>
-        <w:pStyle w:val="HTMLconformatoprevio"/>
-        <w:jc w:val="both"/>
-        <w:rPr>
-          <w:rStyle w:val="y2iqfc"/>
-          <w:rFonts w:ascii="Times New Roman" w:eastAsiaTheme="majorEastAsia" w:hAnsi="Times New Roman" w:cs="Times New Roman"/>
-          <w:color w:val="202124"/>
-          <w:sz w:val="24"/>
-          <w:szCs w:val="24"/>
-          <w:lang w:val="en"/>
-        </w:rPr>
-      </w:pPr>
-    </w:p>
-    <w:p>
-      <w:pPr>
         <w:pStyle w:val="Prrafodelista"/>
         <w:numPr>
           <w:ilvl w:val="0"/>
@@ -3821,7 +3872,23 @@
           <w:color w:val="1D2125"/>
           <w:lang w:val="en-US"/>
         </w:rPr>
-        <w:t xml:space="preserve"> the lowest and highest dimension in order to make a good comparison. This was done the same way over the MNIST and </w:t>
+        <w:t xml:space="preserve"> the lowest and highest dimension </w:t>
+      </w:r>
+      <w:proofErr w:type="gramStart"/>
+      <w:r>
+        <w:rPr>
+          <w:color w:val="1D2125"/>
+          <w:lang w:val="en-US"/>
+        </w:rPr>
+        <w:t>in order to</w:t>
+      </w:r>
+      <w:proofErr w:type="gramEnd"/>
+      <w:r>
+        <w:rPr>
+          <w:color w:val="1D2125"/>
+          <w:lang w:val="en-US"/>
+        </w:rPr>
+        <w:t xml:space="preserve"> make a good comparison. This was done the same way over the MNIST and </w:t>
       </w:r>
       <w:r>
         <w:rPr>
@@ -4598,9 +4665,9 @@
       </w:pPr>
     </w:p>
     <w:sectPr>
-      <w:headerReference w:type="default" r:id="rId8"/>
-      <w:footerReference w:type="even" r:id="rId9"/>
-      <w:footerReference w:type="default" r:id="rId10"/>
+      <w:headerReference w:type="default" r:id="rId9"/>
+      <w:footerReference w:type="even" r:id="rId10"/>
+      <w:footerReference w:type="default" r:id="rId11"/>
       <w:pgSz w:w="11906" w:h="16838"/>
       <w:pgMar w:top="1417" w:right="1701" w:bottom="1417" w:left="1701" w:header="708" w:footer="708" w:gutter="0"/>
       <w:cols w:space="708"/>
@@ -6273,7 +6340,6 @@
     <w:name w:val="Hyperlink"/>
     <w:basedOn w:val="Fuentedeprrafopredeter"/>
     <w:uiPriority w:val="99"/>
-    <w:semiHidden/>
     <w:unhideWhenUsed/>
     <w:rsid w:val="00C8744A"/>
     <w:rPr>
@@ -6487,6 +6553,18 @@
       <w:sz w:val="22"/>
       <w:szCs w:val="22"/>
       <w:lang w:eastAsia="es-ES"/>
+    </w:rPr>
+  </w:style>
+  <w:style w:type="character" w:styleId="Mencinsinresolver">
+    <w:name w:val="Unresolved Mention"/>
+    <w:basedOn w:val="Fuentedeprrafopredeter"/>
+    <w:uiPriority w:val="99"/>
+    <w:semiHidden/>
+    <w:unhideWhenUsed/>
+    <w:rsid w:val="00696EFA"/>
+    <w:rPr>
+      <w:color w:val="605E5C"/>
+      <w:shd w:val="clear" w:color="auto" w:fill="E1DFDD"/>
     </w:rPr>
   </w:style>
 </w:styles>

</xml_diff>